<commit_message>
refactor: Exclude Lab_4 files and folders from .gitignore
</commit_message>
<xml_diff>
--- a/Lab_3/RealTime/final_lab3.docx
+++ b/Lab_3/RealTime/final_lab3.docx
@@ -48,7 +48,6 @@
       <w:pPr>
         <w:jc w:val="center"/>
         <w:rPr>
-          <w:rFonts w:hint="cs"/>
           <w:b/>
           <w:bCs/>
           <w:sz w:val="32"/>
@@ -73,7 +72,6 @@
     <w:p>
       <w:pPr>
         <w:rPr>
-          <w:rFonts w:hint="cs"/>
           <w:b/>
           <w:bCs/>
           <w:sz w:val="32"/>
@@ -490,6 +488,7 @@
         </w:rPr>
         <w:t xml:space="preserve"> </w:t>
       </w:r>
+      <w:proofErr w:type="spellStart"/>
       <w:r>
         <w:rPr>
           <w:rFonts w:ascii="Consolas" w:eastAsia="Times New Roman" w:hAnsi="Consolas" w:cs="Times New Roman"/>
@@ -501,6 +500,7 @@
         </w:rPr>
         <w:t>strlen</w:t>
       </w:r>
+      <w:proofErr w:type="spellEnd"/>
       <w:r>
         <w:rPr>
           <w:rFonts w:ascii="Consolas" w:eastAsia="Times New Roman" w:hAnsi="Consolas" w:cs="Times New Roman"/>
@@ -861,6 +861,7 @@
         </w:rPr>
         <w:t>)(</w:t>
       </w:r>
+      <w:proofErr w:type="spellStart"/>
       <w:proofErr w:type="gramEnd"/>
       <w:r>
         <w:rPr>
@@ -873,6 +874,7 @@
         </w:rPr>
         <w:t>strMirror</w:t>
       </w:r>
+      <w:proofErr w:type="spellEnd"/>
       <w:r>
         <w:rPr>
           <w:rFonts w:ascii="Consolas" w:eastAsia="Times New Roman" w:hAnsi="Consolas" w:cs="Times New Roman"/>
@@ -921,6 +923,7 @@
         </w:rPr>
         <w:t xml:space="preserve">    </w:t>
       </w:r>
+      <w:proofErr w:type="spellStart"/>
       <w:proofErr w:type="gramStart"/>
       <w:r>
         <w:rPr>
@@ -933,6 +936,7 @@
         </w:rPr>
         <w:t>startDMA</w:t>
       </w:r>
+      <w:proofErr w:type="spellEnd"/>
       <w:r>
         <w:rPr>
           <w:rFonts w:ascii="Consolas" w:eastAsia="Times New Roman" w:hAnsi="Consolas" w:cs="Times New Roman"/>
@@ -982,6 +986,7 @@
         </w:rPr>
         <w:t xml:space="preserve">    </w:t>
       </w:r>
+      <w:proofErr w:type="spellStart"/>
       <w:proofErr w:type="gramStart"/>
       <w:r>
         <w:rPr>
@@ -994,6 +999,7 @@
         </w:rPr>
         <w:t>triggerDMA</w:t>
       </w:r>
+      <w:proofErr w:type="spellEnd"/>
       <w:r>
         <w:rPr>
           <w:rFonts w:ascii="Consolas" w:eastAsia="Times New Roman" w:hAnsi="Consolas" w:cs="Times New Roman"/>
@@ -1043,6 +1049,7 @@
         </w:rPr>
         <w:t xml:space="preserve">    </w:t>
       </w:r>
+      <w:proofErr w:type="spellStart"/>
       <w:r>
         <w:rPr>
           <w:rFonts w:ascii="Consolas" w:eastAsia="Times New Roman" w:hAnsi="Consolas" w:cs="Times New Roman"/>
@@ -1066,6 +1073,7 @@
         </w:rPr>
         <w:t>clear</w:t>
       </w:r>
+      <w:proofErr w:type="spellEnd"/>
       <w:r>
         <w:rPr>
           <w:rFonts w:ascii="Consolas" w:eastAsia="Times New Roman" w:hAnsi="Consolas" w:cs="Times New Roman"/>
@@ -1115,6 +1123,7 @@
         </w:rPr>
         <w:t xml:space="preserve">    </w:t>
       </w:r>
+      <w:proofErr w:type="spellStart"/>
       <w:r>
         <w:rPr>
           <w:rFonts w:ascii="Consolas" w:eastAsia="Times New Roman" w:hAnsi="Consolas" w:cs="Times New Roman"/>
@@ -1126,6 +1135,7 @@
         </w:rPr>
         <w:t>lcd_puts</w:t>
       </w:r>
+      <w:proofErr w:type="spellEnd"/>
       <w:r>
         <w:rPr>
           <w:rFonts w:ascii="Consolas" w:eastAsia="Times New Roman" w:hAnsi="Consolas" w:cs="Times New Roman"/>
@@ -1137,6 +1147,7 @@
         </w:rPr>
         <w:t>(</w:t>
       </w:r>
+      <w:proofErr w:type="spellStart"/>
       <w:r>
         <w:rPr>
           <w:rFonts w:ascii="Consolas" w:eastAsia="Times New Roman" w:hAnsi="Consolas" w:cs="Times New Roman"/>
@@ -1148,6 +1159,7 @@
         </w:rPr>
         <w:t>strMirror</w:t>
       </w:r>
+      <w:proofErr w:type="spellEnd"/>
       <w:proofErr w:type="gramStart"/>
       <w:r>
         <w:rPr>
@@ -1281,6 +1293,7 @@
         </w:rPr>
         <w:t xml:space="preserve">    </w:t>
       </w:r>
+      <w:proofErr w:type="spellStart"/>
       <w:proofErr w:type="gramStart"/>
       <w:r>
         <w:rPr>
@@ -1293,6 +1306,7 @@
         </w:rPr>
         <w:t>stopDMA</w:t>
       </w:r>
+      <w:proofErr w:type="spellEnd"/>
       <w:r>
         <w:rPr>
           <w:rFonts w:ascii="Consolas" w:eastAsia="Times New Roman" w:hAnsi="Consolas" w:cs="Times New Roman"/>
@@ -1418,12 +1432,21 @@
         </w:rPr>
         <w:t xml:space="preserve">בתוך הפונק' </w:t>
       </w:r>
+      <w:proofErr w:type="spellStart"/>
       <w:r>
         <w:rPr>
           <w:sz w:val="18"/>
           <w:szCs w:val="18"/>
         </w:rPr>
-        <w:t>startDMA()</w:t>
+        <w:t>startDMA</w:t>
+      </w:r>
+      <w:proofErr w:type="spellEnd"/>
+      <w:r>
+        <w:rPr>
+          <w:sz w:val="18"/>
+          <w:szCs w:val="18"/>
+        </w:rPr>
+        <w:t>()</w:t>
       </w:r>
       <w:r>
         <w:rPr>
@@ -1579,7 +1602,55 @@
           <w:szCs w:val="21"/>
           <w14:ligatures w14:val="none"/>
         </w:rPr>
-        <w:t xml:space="preserve"> // block repeat, byte to byte, src inc, enable</w:t>
+        <w:t xml:space="preserve"> // block repeat, byte to byte, </w:t>
+      </w:r>
+      <w:proofErr w:type="spellStart"/>
+      <w:r>
+        <w:rPr>
+          <w:rFonts w:ascii="Consolas" w:eastAsia="Times New Roman" w:hAnsi="Consolas" w:cs="Times New Roman"/>
+          <w:color w:val="6A9955"/>
+          <w:kern w:val="0"/>
+          <w:sz w:val="21"/>
+          <w:szCs w:val="21"/>
+          <w14:ligatures w14:val="none"/>
+        </w:rPr>
+        <w:t>src</w:t>
+      </w:r>
+      <w:proofErr w:type="spellEnd"/>
+      <w:r>
+        <w:rPr>
+          <w:rFonts w:ascii="Consolas" w:eastAsia="Times New Roman" w:hAnsi="Consolas" w:cs="Times New Roman"/>
+          <w:color w:val="6A9955"/>
+          <w:kern w:val="0"/>
+          <w:sz w:val="21"/>
+          <w:szCs w:val="21"/>
+          <w14:ligatures w14:val="none"/>
+        </w:rPr>
+        <w:t xml:space="preserve"> </w:t>
+      </w:r>
+      <w:proofErr w:type="spellStart"/>
+      <w:r>
+        <w:rPr>
+          <w:rFonts w:ascii="Consolas" w:eastAsia="Times New Roman" w:hAnsi="Consolas" w:cs="Times New Roman"/>
+          <w:color w:val="6A9955"/>
+          <w:kern w:val="0"/>
+          <w:sz w:val="21"/>
+          <w:szCs w:val="21"/>
+          <w14:ligatures w14:val="none"/>
+        </w:rPr>
+        <w:t>inc</w:t>
+      </w:r>
+      <w:proofErr w:type="spellEnd"/>
+      <w:r>
+        <w:rPr>
+          <w:rFonts w:ascii="Consolas" w:eastAsia="Times New Roman" w:hAnsi="Consolas" w:cs="Times New Roman"/>
+          <w:color w:val="6A9955"/>
+          <w:kern w:val="0"/>
+          <w:sz w:val="21"/>
+          <w:szCs w:val="21"/>
+          <w14:ligatures w14:val="none"/>
+        </w:rPr>
+        <w:t>, enable</w:t>
       </w:r>
     </w:p>
     <w:p>
@@ -1671,7 +1742,6 @@
     <w:p>
       <w:pPr>
         <w:rPr>
-          <w:rFonts w:hint="cs"/>
           <w:sz w:val="18"/>
           <w:szCs w:val="18"/>
         </w:rPr>
@@ -2760,18 +2830,18 @@
     <w:lsdException w:name="Unresolved Mention" w:semiHidden="1" w:unhideWhenUsed="1"/>
     <w:lsdException w:name="Smart Link" w:semiHidden="1" w:unhideWhenUsed="1"/>
   </w:latentStyles>
-  <w:style w:type="paragraph" w:default="1" w:styleId="a">
+  <w:style w:type="paragraph" w:default="1" w:styleId="Normal">
     <w:name w:val="Normal"/>
     <w:qFormat/>
     <w:pPr>
       <w:bidi/>
     </w:pPr>
   </w:style>
-  <w:style w:type="paragraph" w:styleId="1">
+  <w:style w:type="paragraph" w:styleId="Heading1">
     <w:name w:val="heading 1"/>
-    <w:basedOn w:val="a"/>
-    <w:next w:val="a"/>
-    <w:link w:val="10"/>
+    <w:basedOn w:val="Normal"/>
+    <w:next w:val="Normal"/>
+    <w:link w:val="Heading1Char"/>
     <w:uiPriority w:val="9"/>
     <w:qFormat/>
     <w:rsid w:val="008432E5"/>
@@ -2788,11 +2858,11 @@
       <w:szCs w:val="40"/>
     </w:rPr>
   </w:style>
-  <w:style w:type="paragraph" w:styleId="2">
+  <w:style w:type="paragraph" w:styleId="Heading2">
     <w:name w:val="heading 2"/>
-    <w:basedOn w:val="a"/>
-    <w:next w:val="a"/>
-    <w:link w:val="20"/>
+    <w:basedOn w:val="Normal"/>
+    <w:next w:val="Normal"/>
+    <w:link w:val="Heading2Char"/>
     <w:uiPriority w:val="9"/>
     <w:semiHidden/>
     <w:unhideWhenUsed/>
@@ -2811,11 +2881,11 @@
       <w:szCs w:val="32"/>
     </w:rPr>
   </w:style>
-  <w:style w:type="paragraph" w:styleId="3">
+  <w:style w:type="paragraph" w:styleId="Heading3">
     <w:name w:val="heading 3"/>
-    <w:basedOn w:val="a"/>
-    <w:next w:val="a"/>
-    <w:link w:val="30"/>
+    <w:basedOn w:val="Normal"/>
+    <w:next w:val="Normal"/>
+    <w:link w:val="Heading3Char"/>
     <w:uiPriority w:val="9"/>
     <w:semiHidden/>
     <w:unhideWhenUsed/>
@@ -2834,11 +2904,11 @@
       <w:szCs w:val="28"/>
     </w:rPr>
   </w:style>
-  <w:style w:type="paragraph" w:styleId="4">
+  <w:style w:type="paragraph" w:styleId="Heading4">
     <w:name w:val="heading 4"/>
-    <w:basedOn w:val="a"/>
-    <w:next w:val="a"/>
-    <w:link w:val="40"/>
+    <w:basedOn w:val="Normal"/>
+    <w:next w:val="Normal"/>
+    <w:link w:val="Heading4Char"/>
     <w:uiPriority w:val="9"/>
     <w:semiHidden/>
     <w:unhideWhenUsed/>
@@ -2857,11 +2927,11 @@
       <w:color w:val="0F4761" w:themeColor="accent1" w:themeShade="BF"/>
     </w:rPr>
   </w:style>
-  <w:style w:type="paragraph" w:styleId="5">
+  <w:style w:type="paragraph" w:styleId="Heading5">
     <w:name w:val="heading 5"/>
-    <w:basedOn w:val="a"/>
-    <w:next w:val="a"/>
-    <w:link w:val="50"/>
+    <w:basedOn w:val="Normal"/>
+    <w:next w:val="Normal"/>
+    <w:link w:val="Heading5Char"/>
     <w:uiPriority w:val="9"/>
     <w:semiHidden/>
     <w:unhideWhenUsed/>
@@ -2878,11 +2948,11 @@
       <w:color w:val="0F4761" w:themeColor="accent1" w:themeShade="BF"/>
     </w:rPr>
   </w:style>
-  <w:style w:type="paragraph" w:styleId="6">
+  <w:style w:type="paragraph" w:styleId="Heading6">
     <w:name w:val="heading 6"/>
-    <w:basedOn w:val="a"/>
-    <w:next w:val="a"/>
-    <w:link w:val="60"/>
+    <w:basedOn w:val="Normal"/>
+    <w:next w:val="Normal"/>
+    <w:link w:val="Heading6Char"/>
     <w:uiPriority w:val="9"/>
     <w:semiHidden/>
     <w:unhideWhenUsed/>
@@ -2901,11 +2971,11 @@
       <w:color w:val="595959" w:themeColor="text1" w:themeTint="A6"/>
     </w:rPr>
   </w:style>
-  <w:style w:type="paragraph" w:styleId="7">
+  <w:style w:type="paragraph" w:styleId="Heading7">
     <w:name w:val="heading 7"/>
-    <w:basedOn w:val="a"/>
-    <w:next w:val="a"/>
-    <w:link w:val="70"/>
+    <w:basedOn w:val="Normal"/>
+    <w:next w:val="Normal"/>
+    <w:link w:val="Heading7Char"/>
     <w:uiPriority w:val="9"/>
     <w:semiHidden/>
     <w:unhideWhenUsed/>
@@ -2922,11 +2992,11 @@
       <w:color w:val="595959" w:themeColor="text1" w:themeTint="A6"/>
     </w:rPr>
   </w:style>
-  <w:style w:type="paragraph" w:styleId="8">
+  <w:style w:type="paragraph" w:styleId="Heading8">
     <w:name w:val="heading 8"/>
-    <w:basedOn w:val="a"/>
-    <w:next w:val="a"/>
-    <w:link w:val="80"/>
+    <w:basedOn w:val="Normal"/>
+    <w:next w:val="Normal"/>
+    <w:link w:val="Heading8Char"/>
     <w:uiPriority w:val="9"/>
     <w:semiHidden/>
     <w:unhideWhenUsed/>
@@ -2945,11 +3015,11 @@
       <w:color w:val="272727" w:themeColor="text1" w:themeTint="D8"/>
     </w:rPr>
   </w:style>
-  <w:style w:type="paragraph" w:styleId="9">
+  <w:style w:type="paragraph" w:styleId="Heading9">
     <w:name w:val="heading 9"/>
-    <w:basedOn w:val="a"/>
-    <w:next w:val="a"/>
-    <w:link w:val="90"/>
+    <w:basedOn w:val="Normal"/>
+    <w:next w:val="Normal"/>
+    <w:link w:val="Heading9Char"/>
     <w:uiPriority w:val="9"/>
     <w:semiHidden/>
     <w:unhideWhenUsed/>
@@ -2966,13 +3036,13 @@
       <w:color w:val="272727" w:themeColor="text1" w:themeTint="D8"/>
     </w:rPr>
   </w:style>
-  <w:style w:type="character" w:default="1" w:styleId="a0">
+  <w:style w:type="character" w:default="1" w:styleId="DefaultParagraphFont">
     <w:name w:val="Default Paragraph Font"/>
     <w:uiPriority w:val="1"/>
     <w:semiHidden/>
     <w:unhideWhenUsed/>
   </w:style>
-  <w:style w:type="table" w:default="1" w:styleId="a1">
+  <w:style w:type="table" w:default="1" w:styleId="TableNormal">
     <w:name w:val="Normal Table"/>
     <w:uiPriority w:val="99"/>
     <w:semiHidden/>
@@ -2987,16 +3057,16 @@
       </w:tblCellMar>
     </w:tblPr>
   </w:style>
-  <w:style w:type="numbering" w:default="1" w:styleId="a2">
+  <w:style w:type="numbering" w:default="1" w:styleId="NoList">
     <w:name w:val="No List"/>
     <w:uiPriority w:val="99"/>
     <w:semiHidden/>
     <w:unhideWhenUsed/>
   </w:style>
-  <w:style w:type="character" w:customStyle="1" w:styleId="10">
-    <w:name w:val="כותרת 1 תו"/>
-    <w:basedOn w:val="a0"/>
-    <w:link w:val="1"/>
+  <w:style w:type="character" w:customStyle="1" w:styleId="Heading1Char">
+    <w:name w:val="Heading 1 Char"/>
+    <w:basedOn w:val="DefaultParagraphFont"/>
+    <w:link w:val="Heading1"/>
     <w:uiPriority w:val="9"/>
     <w:rsid w:val="008432E5"/>
     <w:rPr>
@@ -3006,10 +3076,10 @@
       <w:szCs w:val="40"/>
     </w:rPr>
   </w:style>
-  <w:style w:type="character" w:customStyle="1" w:styleId="20">
-    <w:name w:val="כותרת 2 תו"/>
-    <w:basedOn w:val="a0"/>
-    <w:link w:val="2"/>
+  <w:style w:type="character" w:customStyle="1" w:styleId="Heading2Char">
+    <w:name w:val="Heading 2 Char"/>
+    <w:basedOn w:val="DefaultParagraphFont"/>
+    <w:link w:val="Heading2"/>
     <w:uiPriority w:val="9"/>
     <w:semiHidden/>
     <w:rsid w:val="008432E5"/>
@@ -3020,10 +3090,10 @@
       <w:szCs w:val="32"/>
     </w:rPr>
   </w:style>
-  <w:style w:type="character" w:customStyle="1" w:styleId="30">
-    <w:name w:val="כותרת 3 תו"/>
-    <w:basedOn w:val="a0"/>
-    <w:link w:val="3"/>
+  <w:style w:type="character" w:customStyle="1" w:styleId="Heading3Char">
+    <w:name w:val="Heading 3 Char"/>
+    <w:basedOn w:val="DefaultParagraphFont"/>
+    <w:link w:val="Heading3"/>
     <w:uiPriority w:val="9"/>
     <w:semiHidden/>
     <w:rsid w:val="008432E5"/>
@@ -3034,10 +3104,10 @@
       <w:szCs w:val="28"/>
     </w:rPr>
   </w:style>
-  <w:style w:type="character" w:customStyle="1" w:styleId="40">
-    <w:name w:val="כותרת 4 תו"/>
-    <w:basedOn w:val="a0"/>
-    <w:link w:val="4"/>
+  <w:style w:type="character" w:customStyle="1" w:styleId="Heading4Char">
+    <w:name w:val="Heading 4 Char"/>
+    <w:basedOn w:val="DefaultParagraphFont"/>
+    <w:link w:val="Heading4"/>
     <w:uiPriority w:val="9"/>
     <w:semiHidden/>
     <w:rsid w:val="008432E5"/>
@@ -3048,10 +3118,10 @@
       <w:color w:val="0F4761" w:themeColor="accent1" w:themeShade="BF"/>
     </w:rPr>
   </w:style>
-  <w:style w:type="character" w:customStyle="1" w:styleId="50">
-    <w:name w:val="כותרת 5 תו"/>
-    <w:basedOn w:val="a0"/>
-    <w:link w:val="5"/>
+  <w:style w:type="character" w:customStyle="1" w:styleId="Heading5Char">
+    <w:name w:val="Heading 5 Char"/>
+    <w:basedOn w:val="DefaultParagraphFont"/>
+    <w:link w:val="Heading5"/>
     <w:uiPriority w:val="9"/>
     <w:semiHidden/>
     <w:rsid w:val="008432E5"/>
@@ -3060,10 +3130,10 @@
       <w:color w:val="0F4761" w:themeColor="accent1" w:themeShade="BF"/>
     </w:rPr>
   </w:style>
-  <w:style w:type="character" w:customStyle="1" w:styleId="60">
-    <w:name w:val="כותרת 6 תו"/>
-    <w:basedOn w:val="a0"/>
-    <w:link w:val="6"/>
+  <w:style w:type="character" w:customStyle="1" w:styleId="Heading6Char">
+    <w:name w:val="Heading 6 Char"/>
+    <w:basedOn w:val="DefaultParagraphFont"/>
+    <w:link w:val="Heading6"/>
     <w:uiPriority w:val="9"/>
     <w:semiHidden/>
     <w:rsid w:val="008432E5"/>
@@ -3074,10 +3144,10 @@
       <w:color w:val="595959" w:themeColor="text1" w:themeTint="A6"/>
     </w:rPr>
   </w:style>
-  <w:style w:type="character" w:customStyle="1" w:styleId="70">
-    <w:name w:val="כותרת 7 תו"/>
-    <w:basedOn w:val="a0"/>
-    <w:link w:val="7"/>
+  <w:style w:type="character" w:customStyle="1" w:styleId="Heading7Char">
+    <w:name w:val="Heading 7 Char"/>
+    <w:basedOn w:val="DefaultParagraphFont"/>
+    <w:link w:val="Heading7"/>
     <w:uiPriority w:val="9"/>
     <w:semiHidden/>
     <w:rsid w:val="008432E5"/>
@@ -3086,10 +3156,10 @@
       <w:color w:val="595959" w:themeColor="text1" w:themeTint="A6"/>
     </w:rPr>
   </w:style>
-  <w:style w:type="character" w:customStyle="1" w:styleId="80">
-    <w:name w:val="כותרת 8 תו"/>
-    <w:basedOn w:val="a0"/>
-    <w:link w:val="8"/>
+  <w:style w:type="character" w:customStyle="1" w:styleId="Heading8Char">
+    <w:name w:val="Heading 8 Char"/>
+    <w:basedOn w:val="DefaultParagraphFont"/>
+    <w:link w:val="Heading8"/>
     <w:uiPriority w:val="9"/>
     <w:semiHidden/>
     <w:rsid w:val="008432E5"/>
@@ -3100,10 +3170,10 @@
       <w:color w:val="272727" w:themeColor="text1" w:themeTint="D8"/>
     </w:rPr>
   </w:style>
-  <w:style w:type="character" w:customStyle="1" w:styleId="90">
-    <w:name w:val="כותרת 9 תו"/>
-    <w:basedOn w:val="a0"/>
-    <w:link w:val="9"/>
+  <w:style w:type="character" w:customStyle="1" w:styleId="Heading9Char">
+    <w:name w:val="Heading 9 Char"/>
+    <w:basedOn w:val="DefaultParagraphFont"/>
+    <w:link w:val="Heading9"/>
     <w:uiPriority w:val="9"/>
     <w:semiHidden/>
     <w:rsid w:val="008432E5"/>
@@ -3112,11 +3182,11 @@
       <w:color w:val="272727" w:themeColor="text1" w:themeTint="D8"/>
     </w:rPr>
   </w:style>
-  <w:style w:type="paragraph" w:styleId="a3">
+  <w:style w:type="paragraph" w:styleId="Title">
     <w:name w:val="Title"/>
-    <w:basedOn w:val="a"/>
-    <w:next w:val="a"/>
-    <w:link w:val="a4"/>
+    <w:basedOn w:val="Normal"/>
+    <w:next w:val="Normal"/>
+    <w:link w:val="TitleChar"/>
     <w:uiPriority w:val="10"/>
     <w:qFormat/>
     <w:rsid w:val="008432E5"/>
@@ -3132,10 +3202,10 @@
       <w:szCs w:val="56"/>
     </w:rPr>
   </w:style>
-  <w:style w:type="character" w:customStyle="1" w:styleId="a4">
-    <w:name w:val="כותרת טקסט תו"/>
-    <w:basedOn w:val="a0"/>
-    <w:link w:val="a3"/>
+  <w:style w:type="character" w:customStyle="1" w:styleId="TitleChar">
+    <w:name w:val="Title Char"/>
+    <w:basedOn w:val="DefaultParagraphFont"/>
+    <w:link w:val="Title"/>
     <w:uiPriority w:val="10"/>
     <w:rsid w:val="008432E5"/>
     <w:rPr>
@@ -3146,11 +3216,11 @@
       <w:szCs w:val="56"/>
     </w:rPr>
   </w:style>
-  <w:style w:type="paragraph" w:styleId="a5">
+  <w:style w:type="paragraph" w:styleId="Subtitle">
     <w:name w:val="Subtitle"/>
-    <w:basedOn w:val="a"/>
-    <w:next w:val="a"/>
-    <w:link w:val="a6"/>
+    <w:basedOn w:val="Normal"/>
+    <w:next w:val="Normal"/>
+    <w:link w:val="SubtitleChar"/>
     <w:uiPriority w:val="11"/>
     <w:qFormat/>
     <w:rsid w:val="008432E5"/>
@@ -3167,10 +3237,10 @@
       <w:szCs w:val="28"/>
     </w:rPr>
   </w:style>
-  <w:style w:type="character" w:customStyle="1" w:styleId="a6">
-    <w:name w:val="כותרת משנה תו"/>
-    <w:basedOn w:val="a0"/>
-    <w:link w:val="a5"/>
+  <w:style w:type="character" w:customStyle="1" w:styleId="SubtitleChar">
+    <w:name w:val="Subtitle Char"/>
+    <w:basedOn w:val="DefaultParagraphFont"/>
+    <w:link w:val="Subtitle"/>
     <w:uiPriority w:val="11"/>
     <w:rsid w:val="008432E5"/>
     <w:rPr>
@@ -3181,11 +3251,11 @@
       <w:szCs w:val="28"/>
     </w:rPr>
   </w:style>
-  <w:style w:type="paragraph" w:styleId="a7">
+  <w:style w:type="paragraph" w:styleId="Quote">
     <w:name w:val="Quote"/>
-    <w:basedOn w:val="a"/>
-    <w:next w:val="a"/>
-    <w:link w:val="a8"/>
+    <w:basedOn w:val="Normal"/>
+    <w:next w:val="Normal"/>
+    <w:link w:val="QuoteChar"/>
     <w:uiPriority w:val="29"/>
     <w:qFormat/>
     <w:rsid w:val="008432E5"/>
@@ -3199,10 +3269,10 @@
       <w:color w:val="404040" w:themeColor="text1" w:themeTint="BF"/>
     </w:rPr>
   </w:style>
-  <w:style w:type="character" w:customStyle="1" w:styleId="a8">
-    <w:name w:val="ציטוט תו"/>
-    <w:basedOn w:val="a0"/>
-    <w:link w:val="a7"/>
+  <w:style w:type="character" w:customStyle="1" w:styleId="QuoteChar">
+    <w:name w:val="Quote Char"/>
+    <w:basedOn w:val="DefaultParagraphFont"/>
+    <w:link w:val="Quote"/>
     <w:uiPriority w:val="29"/>
     <w:rsid w:val="008432E5"/>
     <w:rPr>
@@ -3211,9 +3281,9 @@
       <w:color w:val="404040" w:themeColor="text1" w:themeTint="BF"/>
     </w:rPr>
   </w:style>
-  <w:style w:type="paragraph" w:styleId="a9">
+  <w:style w:type="paragraph" w:styleId="ListParagraph">
     <w:name w:val="List Paragraph"/>
-    <w:basedOn w:val="a"/>
+    <w:basedOn w:val="Normal"/>
     <w:uiPriority w:val="34"/>
     <w:qFormat/>
     <w:rsid w:val="008432E5"/>
@@ -3222,9 +3292,9 @@
       <w:contextualSpacing/>
     </w:pPr>
   </w:style>
-  <w:style w:type="character" w:styleId="aa">
+  <w:style w:type="character" w:styleId="IntenseEmphasis">
     <w:name w:val="Intense Emphasis"/>
-    <w:basedOn w:val="a0"/>
+    <w:basedOn w:val="DefaultParagraphFont"/>
     <w:uiPriority w:val="21"/>
     <w:qFormat/>
     <w:rsid w:val="008432E5"/>
@@ -3234,11 +3304,11 @@
       <w:color w:val="0F4761" w:themeColor="accent1" w:themeShade="BF"/>
     </w:rPr>
   </w:style>
-  <w:style w:type="paragraph" w:styleId="ab">
+  <w:style w:type="paragraph" w:styleId="IntenseQuote">
     <w:name w:val="Intense Quote"/>
-    <w:basedOn w:val="a"/>
-    <w:next w:val="a"/>
-    <w:link w:val="ac"/>
+    <w:basedOn w:val="Normal"/>
+    <w:next w:val="Normal"/>
+    <w:link w:val="IntenseQuoteChar"/>
     <w:uiPriority w:val="30"/>
     <w:qFormat/>
     <w:rsid w:val="008432E5"/>
@@ -3257,10 +3327,10 @@
       <w:color w:val="0F4761" w:themeColor="accent1" w:themeShade="BF"/>
     </w:rPr>
   </w:style>
-  <w:style w:type="character" w:customStyle="1" w:styleId="ac">
-    <w:name w:val="ציטוט חזק תו"/>
-    <w:basedOn w:val="a0"/>
-    <w:link w:val="ab"/>
+  <w:style w:type="character" w:customStyle="1" w:styleId="IntenseQuoteChar">
+    <w:name w:val="Intense Quote Char"/>
+    <w:basedOn w:val="DefaultParagraphFont"/>
+    <w:link w:val="IntenseQuote"/>
     <w:uiPriority w:val="30"/>
     <w:rsid w:val="008432E5"/>
     <w:rPr>
@@ -3269,9 +3339,9 @@
       <w:color w:val="0F4761" w:themeColor="accent1" w:themeShade="BF"/>
     </w:rPr>
   </w:style>
-  <w:style w:type="character" w:styleId="ad">
+  <w:style w:type="character" w:styleId="IntenseReference">
     <w:name w:val="Intense Reference"/>
-    <w:basedOn w:val="a0"/>
+    <w:basedOn w:val="DefaultParagraphFont"/>
     <w:uiPriority w:val="32"/>
     <w:qFormat/>
     <w:rsid w:val="008432E5"/>
@@ -3285,22 +3355,22 @@
   </w:style>
   <w:style w:type="character" w:customStyle="1" w:styleId="mord">
     <w:name w:val="mord"/>
-    <w:basedOn w:val="a0"/>
+    <w:basedOn w:val="DefaultParagraphFont"/>
     <w:rsid w:val="001D04CD"/>
   </w:style>
   <w:style w:type="character" w:customStyle="1" w:styleId="mrel">
     <w:name w:val="mrel"/>
-    <w:basedOn w:val="a0"/>
+    <w:basedOn w:val="DefaultParagraphFont"/>
     <w:rsid w:val="001D04CD"/>
   </w:style>
   <w:style w:type="character" w:customStyle="1" w:styleId="vlist-s">
     <w:name w:val="vlist-s"/>
-    <w:basedOn w:val="a0"/>
+    <w:basedOn w:val="DefaultParagraphFont"/>
     <w:rsid w:val="001D04CD"/>
   </w:style>
-  <w:style w:type="character" w:styleId="ae">
+  <w:style w:type="character" w:styleId="PlaceholderText">
     <w:name w:val="Placeholder Text"/>
-    <w:basedOn w:val="a0"/>
+    <w:basedOn w:val="DefaultParagraphFont"/>
     <w:uiPriority w:val="99"/>
     <w:semiHidden/>
     <w:rsid w:val="00352B4A"/>
@@ -3308,9 +3378,9 @@
       <w:color w:val="666666"/>
     </w:rPr>
   </w:style>
-  <w:style w:type="character" w:styleId="af">
+  <w:style w:type="character" w:styleId="Strong">
     <w:name w:val="Strong"/>
-    <w:basedOn w:val="a0"/>
+    <w:basedOn w:val="DefaultParagraphFont"/>
     <w:uiPriority w:val="22"/>
     <w:qFormat/>
     <w:rsid w:val="00177C74"/>

</xml_diff>